<commit_message>
update format file (W726)
</commit_message>
<xml_diff>
--- a/formats/african_independence_documentary_power_corruption_complete.docx
+++ b/formats/african_independence_documentary_power_corruption_complete.docx
@@ -99,19 +99,7 @@
         <w:pStyle w:val="FirstParagraph"/>
       </w:pPr>
       <w:r>
-        <w:t xml:space="preserve">The photograph is grainy, shot on expired Soviet film that gives everything a greenish tint. It shows Minister Abebe standing beside a new Mercedes-Benz, 1974 model, imported despite the automotive ban. His hand rests on the hood as if blessing the machine. Behind him, the skeletal frame of a hospital project stands unfinished, rebar rusting in the coastal air. I’ve studied this image for twenty-three years, counting the pixels like rosary beads. The license plate is partially obscured by shadow, but forensic enhancement revealed it: GOV-001. First government vehicle registered after independence. The photographer, Kofi Mensah, disappeared three days after developing this roll. His darkroom was dismantled, chemicals poured down drains. Yet this single print survived, smuggled out in a diplomatic pouch to Geneva. When you play the audio recording that accompanies it—a Dictaphone tape found sewn into a diplomat’s jacket lining—you hear Abebe’s voice, slightly distorted:</w:t>
-      </w:r>
-      <w:r>
-        <w:t xml:space="preserve"> </w:t>
-      </w:r>
-      <w:r>
-        <w:t xml:space="preserve">“The people need symbols of progress. Let them see what victory looks like.”</w:t>
-      </w:r>
-      <w:r>
-        <w:t xml:space="preserve"> </w:t>
-      </w:r>
-      <w:r>
-        <w:t xml:space="preserve">Then the sound of an engine turning over, smooth and expensive. The tape hisses for seventeen seconds before cutting off. That silence contains everything.</w:t>
+        <w:t xml:space="preserve">Kumasi, 1957. Freedom tasted like gunpowder and cheap champagne. The camera pans across a sea of jubilant faces, a flag snapping in a dry wind, a new president’s handshake—firm, practiced, already calculating the distance between the podium and the armored car.</w:t>
       </w:r>
     </w:p>
     <w:p>

</xml_diff>